<commit_message>
add diifferent prompts to extract activities, guidelines, template separately
</commit_message>
<xml_diff>
--- a/docs/SITXWHS006/SITXWHS006 Student Assessment Tasks 2 (Project) Short.docx
+++ b/docs/SITXWHS006/SITXWHS006 Student Assessment Tasks 2 (Project) Short.docx
@@ -3994,7 +3994,6 @@
               <w:jc w:val="both"/>
               <w:rPr>
                 <w:rFonts w:ascii="Verdana" w:hAnsi="Verdana"/>
-                <w:color w:val="C00000"/>
               </w:rPr>
             </w:pPr>
             <w:r>
@@ -4016,13 +4015,26 @@
               <w:jc w:val="both"/>
               <w:rPr>
                 <w:rFonts w:ascii="Verdana" w:hAnsi="Verdana"/>
-              </w:rPr>
-            </w:pPr>
-            <w:r>
-              <w:rPr>
-                <w:rFonts w:ascii="Verdana" w:hAnsi="Verdana"/>
-              </w:rPr>
-              <w:t xml:space="preserve">As indicated in the Health and Safety Policy and Procedures, this will be through an initial review of available information about hazards and risks, as well as consulting with colleagues in activity 2.4. </w:t>
+                <w:color w:val="C00000"/>
+              </w:rPr>
+            </w:pPr>
+            <w:r>
+              <w:rPr>
+                <w:rFonts w:ascii="Verdana" w:hAnsi="Verdana"/>
+              </w:rPr>
+              <w:t>Submit the Draft Hazard Identification and Risk Assessment</w:t>
+            </w:r>
+            <w:r>
+              <w:rPr>
+                <w:rFonts w:ascii="Verdana" w:hAnsi="Verdana"/>
+              </w:rPr>
+              <w:t xml:space="preserve"> (template provided), </w:t>
+            </w:r>
+            <w:r>
+              <w:rPr>
+                <w:rFonts w:ascii="Verdana" w:hAnsi="Verdana"/>
+              </w:rPr>
+              <w:t>ensuring that you identify a minimum of 10 actual or foreseeable hazards and associated risk assessment and controls.</w:t>
             </w:r>
           </w:p>
           <w:p>
@@ -4037,19 +4049,7 @@
               <w:rPr>
                 <w:rFonts w:ascii="Verdana" w:hAnsi="Verdana"/>
               </w:rPr>
-              <w:t xml:space="preserve">Proceed to preparing your Hazard Identification and Risk Assessment Tool by reviewing the information as per the link under “Required” and by visiting the web site of the WHS regulator relevant to the </w:t>
-            </w:r>
-            <w:r>
-              <w:rPr>
-                <w:rFonts w:ascii="Verdana" w:hAnsi="Verdana"/>
-              </w:rPr>
-              <w:t>NSW</w:t>
-            </w:r>
-            <w:r>
-              <w:rPr>
-                <w:rFonts w:ascii="Verdana" w:hAnsi="Verdana"/>
-              </w:rPr>
-              <w:t xml:space="preserve"> and identifying at least one item of relevant information from there. </w:t>
+              <w:t xml:space="preserve">As indicated in the Health and Safety Policy and Procedures, this will be through an initial review of available information about hazards and risks, as well as consulting with colleagues in activity 2.4. </w:t>
             </w:r>
           </w:p>
           <w:p>
@@ -4064,45 +4064,19 @@
               <w:rPr>
                 <w:rFonts w:ascii="Verdana" w:hAnsi="Verdana"/>
               </w:rPr>
-              <w:t xml:space="preserve">The information provided under </w:t>
-            </w:r>
-            <w:r>
-              <w:rPr>
-                <w:rFonts w:ascii="Verdana" w:hAnsi="Verdana"/>
-              </w:rPr>
-              <w:t>“R</w:t>
-            </w:r>
-            <w:r>
-              <w:rPr>
-                <w:rFonts w:ascii="Verdana" w:hAnsi="Verdana"/>
-              </w:rPr>
-              <w:t>equired</w:t>
-            </w:r>
-            <w:r>
-              <w:rPr>
-                <w:rFonts w:ascii="Verdana" w:hAnsi="Verdana"/>
-              </w:rPr>
-              <w:t>”</w:t>
-            </w:r>
-            <w:r>
-              <w:rPr>
-                <w:rFonts w:ascii="Verdana" w:hAnsi="Verdana"/>
-              </w:rPr>
-              <w:t xml:space="preserve"> is general regarding events so you should also think of </w:t>
-            </w:r>
-            <w:proofErr w:type="gramStart"/>
-            <w:r>
-              <w:rPr>
-                <w:rFonts w:ascii="Verdana" w:hAnsi="Verdana"/>
-              </w:rPr>
-              <w:t>particular risks</w:t>
-            </w:r>
-            <w:proofErr w:type="gramEnd"/>
-            <w:r>
-              <w:rPr>
-                <w:rFonts w:ascii="Verdana" w:hAnsi="Verdana"/>
-              </w:rPr>
-              <w:t xml:space="preserve"> that also may apply to catering for events. </w:t>
+              <w:t xml:space="preserve">Proceed to preparing your Hazard Identification and Risk Assessment Tool by reviewing the information as per the link under “Required” and by visiting the web site of the WHS regulator relevant to the </w:t>
+            </w:r>
+            <w:r>
+              <w:rPr>
+                <w:rFonts w:ascii="Verdana" w:hAnsi="Verdana"/>
+              </w:rPr>
+              <w:t>NSW</w:t>
+            </w:r>
+            <w:r>
+              <w:rPr>
+                <w:rFonts w:ascii="Verdana" w:hAnsi="Verdana"/>
+              </w:rPr>
+              <w:t xml:space="preserve"> and identifying at least one item of relevant information from there. </w:t>
             </w:r>
           </w:p>
           <w:p>
@@ -4117,7 +4091,45 @@
               <w:rPr>
                 <w:rFonts w:ascii="Verdana" w:hAnsi="Verdana"/>
               </w:rPr>
-              <w:t>Follow the instructions in the Hazard Identification and Risk Assessment Tool, ensuring that you identify a minimum of 10 actual or foreseeable hazards and associated risk assessment and controls.</w:t>
+              <w:t xml:space="preserve">The information provided under </w:t>
+            </w:r>
+            <w:r>
+              <w:rPr>
+                <w:rFonts w:ascii="Verdana" w:hAnsi="Verdana"/>
+              </w:rPr>
+              <w:t>“R</w:t>
+            </w:r>
+            <w:r>
+              <w:rPr>
+                <w:rFonts w:ascii="Verdana" w:hAnsi="Verdana"/>
+              </w:rPr>
+              <w:t>equired</w:t>
+            </w:r>
+            <w:r>
+              <w:rPr>
+                <w:rFonts w:ascii="Verdana" w:hAnsi="Verdana"/>
+              </w:rPr>
+              <w:t>”</w:t>
+            </w:r>
+            <w:r>
+              <w:rPr>
+                <w:rFonts w:ascii="Verdana" w:hAnsi="Verdana"/>
+              </w:rPr>
+              <w:t xml:space="preserve"> is general regarding events so you should also think of </w:t>
+            </w:r>
+            <w:proofErr w:type="gramStart"/>
+            <w:r>
+              <w:rPr>
+                <w:rFonts w:ascii="Verdana" w:hAnsi="Verdana"/>
+              </w:rPr>
+              <w:t>particular risks</w:t>
+            </w:r>
+            <w:proofErr w:type="gramEnd"/>
+            <w:r>
+              <w:rPr>
+                <w:rFonts w:ascii="Verdana" w:hAnsi="Verdana"/>
+              </w:rPr>
+              <w:t xml:space="preserve"> that also may apply to catering for events. </w:t>
             </w:r>
           </w:p>
           <w:p>
@@ -4132,7 +4144,7 @@
               <w:rPr>
                 <w:rFonts w:ascii="Verdana" w:hAnsi="Verdana"/>
               </w:rPr>
-              <w:t xml:space="preserve">Create a suitable folder in your drive. File your work as Draft Hazard Identification and Risk Assessment Tool. </w:t>
+              <w:t>Follow the instructions in the Hazard Identification and Risk Assessment Tool, ensuring that you identify a minimum of 10 actual or foreseeable hazards and associated risk assessment and controls.</w:t>
             </w:r>
           </w:p>
           <w:p>
@@ -4147,6 +4159,22 @@
               <w:rPr>
                 <w:rFonts w:ascii="Verdana" w:hAnsi="Verdana"/>
               </w:rPr>
+              <w:t xml:space="preserve">Create a suitable folder in your drive. File your work as Draft Hazard Identification and Risk Assessment Tool. </w:t>
+            </w:r>
+          </w:p>
+          <w:p>
+            <w:pPr>
+              <w:pStyle w:val="RTOWorksBodyText"/>
+              <w:jc w:val="both"/>
+              <w:rPr>
+                <w:rFonts w:ascii="Verdana" w:hAnsi="Verdana"/>
+              </w:rPr>
+            </w:pPr>
+            <w:r>
+              <w:rPr>
+                <w:rFonts w:ascii="Verdana" w:hAnsi="Verdana"/>
+              </w:rPr>
+              <w:lastRenderedPageBreak/>
               <w:t>Take a screenshot of the folder structure to show that you have filed and kept this record.</w:t>
             </w:r>
           </w:p>
@@ -4795,28 +4823,7 @@
                 <w:rFonts w:ascii="Verdana" w:hAnsi="Verdana"/>
                 <w:color w:val="C00000"/>
               </w:rPr>
-              <w:t>participate in a</w:t>
-            </w:r>
-            <w:r>
-              <w:rPr>
-                <w:rFonts w:ascii="Verdana" w:hAnsi="Verdana"/>
-                <w:color w:val="C00000"/>
-              </w:rPr>
-              <w:t xml:space="preserve"> brief</w:t>
-            </w:r>
-            <w:r>
-              <w:rPr>
-                <w:rFonts w:ascii="Verdana" w:hAnsi="Verdana"/>
-                <w:color w:val="C00000"/>
-              </w:rPr>
-              <w:t xml:space="preserve"> meeting with your assessor to discuss Hazard Identification and Risk Assessment Tool</w:t>
-            </w:r>
-            <w:r>
-              <w:rPr>
-                <w:rFonts w:ascii="Verdana" w:hAnsi="Verdana"/>
-                <w:color w:val="C00000"/>
-              </w:rPr>
-              <w:t>.</w:t>
+              <w:t>participate in a brief meeting with your assessor to discuss Hazard Identification and Risk Assessment Tool.</w:t>
             </w:r>
           </w:p>
         </w:tc>
@@ -5009,6 +5016,7 @@
               <w:rPr>
                 <w:rFonts w:ascii="Verdana" w:hAnsi="Verdana"/>
               </w:rPr>
+              <w:lastRenderedPageBreak/>
               <w:t>security issue.</w:t>
             </w:r>
           </w:p>
@@ -11797,7 +11805,7 @@
         <w:vertAlign w:val="baseline"/>
       </w:rPr>
     </w:lvl>
-    <w:lvl w:ilvl="1" w:tplc="0C090019" w:tentative="1">
+    <w:lvl w:ilvl="1" w:tplc="0C090019">
       <w:start w:val="1"/>
       <w:numFmt w:val="lowerLetter"/>
       <w:lvlText w:val="%2."/>
@@ -15190,14 +15198,7 @@
 </file>
 
 <file path=customXml/item2.xml><?xml version="1.0" encoding="utf-8"?>
-<p:properties xmlns:p="http://schemas.microsoft.com/office/2006/metadata/properties" xmlns:xsi="http://www.w3.org/2001/XMLSchema-instance" xmlns:pc="http://schemas.microsoft.com/office/infopath/2007/PartnerControls">
-  <documentManagement>
-    <TaxCatchAll xmlns="a1fbbf9a-8f9d-47ed-854f-45510a2d1a86" xsi:nil="true"/>
-    <lcf76f155ced4ddcb4097134ff3c332f xmlns="7283e1b2-6a01-48df-8ab8-3442d7e3a734">
-      <Terms xmlns="http://schemas.microsoft.com/office/infopath/2007/PartnerControls"/>
-    </lcf76f155ced4ddcb4097134ff3c332f>
-  </documentManagement>
-</p:properties>
+<b:Sources xmlns:b="http://schemas.openxmlformats.org/officeDocument/2006/bibliography" xmlns="http://schemas.openxmlformats.org/officeDocument/2006/bibliography" SelectedStyle="\APASixthEditionOfficeOnline.xsl" StyleName="APA" Version="6"/>
 </file>
 
 <file path=customXml/item3.xml><?xml version="1.0" encoding="utf-8"?>
@@ -15410,7 +15411,14 @@
 </file>
 
 <file path=customXml/item4.xml><?xml version="1.0" encoding="utf-8"?>
-<b:Sources xmlns:b="http://schemas.openxmlformats.org/officeDocument/2006/bibliography" xmlns="http://schemas.openxmlformats.org/officeDocument/2006/bibliography" SelectedStyle="\APASixthEditionOfficeOnline.xsl" StyleName="APA" Version="6"/>
+<p:properties xmlns:p="http://schemas.microsoft.com/office/2006/metadata/properties" xmlns:xsi="http://www.w3.org/2001/XMLSchema-instance" xmlns:pc="http://schemas.microsoft.com/office/infopath/2007/PartnerControls">
+  <documentManagement>
+    <TaxCatchAll xmlns="a1fbbf9a-8f9d-47ed-854f-45510a2d1a86" xsi:nil="true"/>
+    <lcf76f155ced4ddcb4097134ff3c332f xmlns="7283e1b2-6a01-48df-8ab8-3442d7e3a734">
+      <Terms xmlns="http://schemas.microsoft.com/office/infopath/2007/PartnerControls"/>
+    </lcf76f155ced4ddcb4097134ff3c332f>
+  </documentManagement>
+</p:properties>
 </file>
 
 <file path=customXml/itemProps1.xml><?xml version="1.0" encoding="utf-8"?>
@@ -15422,12 +15430,9 @@
 </file>
 
 <file path=customXml/itemProps2.xml><?xml version="1.0" encoding="utf-8"?>
-<ds:datastoreItem xmlns:ds="http://schemas.openxmlformats.org/officeDocument/2006/customXml" ds:itemID="{6DE7343A-881A-4D08-A4EF-6AC0A1994873}">
+<ds:datastoreItem xmlns:ds="http://schemas.openxmlformats.org/officeDocument/2006/customXml" ds:itemID="{345AA4C1-FA97-4807-AB34-0B942AF63627}">
   <ds:schemaRefs>
-    <ds:schemaRef ds:uri="http://schemas.microsoft.com/office/2006/metadata/properties"/>
-    <ds:schemaRef ds:uri="http://schemas.microsoft.com/office/infopath/2007/PartnerControls"/>
-    <ds:schemaRef ds:uri="a1fbbf9a-8f9d-47ed-854f-45510a2d1a86"/>
-    <ds:schemaRef ds:uri="7283e1b2-6a01-48df-8ab8-3442d7e3a734"/>
+    <ds:schemaRef ds:uri="http://schemas.openxmlformats.org/officeDocument/2006/bibliography"/>
   </ds:schemaRefs>
 </ds:datastoreItem>
 </file>
@@ -15452,9 +15457,12 @@
 </file>
 
 <file path=customXml/itemProps4.xml><?xml version="1.0" encoding="utf-8"?>
-<ds:datastoreItem xmlns:ds="http://schemas.openxmlformats.org/officeDocument/2006/customXml" ds:itemID="{345AA4C1-FA97-4807-AB34-0B942AF63627}">
+<ds:datastoreItem xmlns:ds="http://schemas.openxmlformats.org/officeDocument/2006/customXml" ds:itemID="{6DE7343A-881A-4D08-A4EF-6AC0A1994873}">
   <ds:schemaRefs>
-    <ds:schemaRef ds:uri="http://schemas.openxmlformats.org/officeDocument/2006/bibliography"/>
+    <ds:schemaRef ds:uri="http://schemas.microsoft.com/office/2006/metadata/properties"/>
+    <ds:schemaRef ds:uri="http://schemas.microsoft.com/office/infopath/2007/PartnerControls"/>
+    <ds:schemaRef ds:uri="a1fbbf9a-8f9d-47ed-854f-45510a2d1a86"/>
+    <ds:schemaRef ds:uri="7283e1b2-6a01-48df-8ab8-3442d7e3a734"/>
   </ds:schemaRefs>
 </ds:datastoreItem>
 </file>
</xml_diff>